<commit_message>
(chore) Fix spelling errors
</commit_message>
<xml_diff>
--- a/resume.docx
+++ b/resume.docx
@@ -309,7 +309,7 @@
         <w:rPr>
           <w:i/>
         </w:rPr>
-        <w:t xml:space="preserve">Visonary Founder for </w:t>
+        <w:t xml:space="preserve">Visionary Founder for </w:t>
       </w:r>
       <w:hyperlink r:id="rId77">
         <w:r>
@@ -370,7 +370,7 @@
       </w:hyperlink>
       <w:r>
         <w:rPr/>
-        <w:t xml:space="preserve"> where we discuss technology and infosec news from around the world and focus on Dallas, TX related issues.</w:t>
+        <w:t xml:space="preserve"> where we discuss technology and InfoSec news from around the world and focus on Dallas, TX related issues.</w:t>
       </w:r>
     </w:p>
     <w:p>
@@ -1830,7 +1830,7 @@
       </w:r>
       <w:r>
         <w:rPr/>
-        <w:t xml:space="preserve"> I enjoy being a part of the maker movement and developing creative solutions for everyday problems. Current areas of interest involve diy drones, SDR, and geo caching.</w:t>
+        <w:t xml:space="preserve"> I enjoy being a part of the maker movement and developing creative solutions for everyday problems. Current areas of interest involve DIY drones, SDR, and geo caching.</w:t>
       </w:r>
     </w:p>
     <w:p>

</xml_diff>